<commit_message>
initialization of OS commands
</commit_message>
<xml_diff>
--- a/doc/dev/qemu/qemu-install-macos.docx
+++ b/doc/dev/qemu/qemu-install-macos.docx
@@ -1860,6 +1860,24 @@
         </w:rPr>
         <w:t xml:space="preserve"> …</w:t>
       </w:r>
+      <w:r>
+        <w:rPr>
+          <w:lang w:val="en-US"/>
+        </w:rPr>
+        <w:t xml:space="preserve"> (disk usage : </w:t>
+      </w:r>
+      <w:r>
+        <w:rPr>
+          <w:lang w:val="en-US"/>
+        </w:rPr>
+        <w:t>7396</w:t>
+      </w:r>
+      <w:r>
+        <w:rPr>
+          <w:lang w:val="en-US"/>
+        </w:rPr>
+        <w:t xml:space="preserve"> MB)</w:t>
+      </w:r>
     </w:p>
     <w:p>
       <w:pPr>
@@ -1938,6 +1956,257 @@
         </w:rPr>
         <w:t>After …</w:t>
       </w:r>
+      <w:r>
+        <w:rPr>
+          <w:lang w:val="en-US"/>
+        </w:rPr>
+        <w:t xml:space="preserve"> (disk usage : </w:t>
+      </w:r>
+      <w:r>
+        <w:rPr>
+          <w:lang w:val="en-US"/>
+        </w:rPr>
+        <w:t>9279</w:t>
+      </w:r>
+      <w:r>
+        <w:rPr>
+          <w:lang w:val="en-US"/>
+        </w:rPr>
+        <w:t xml:space="preserve"> MB =&gt; install</w:t>
+      </w:r>
+      <w:r>
+        <w:rPr>
+          <w:lang w:val="en-US"/>
+        </w:rPr>
+        <w:t xml:space="preserve"> size</w:t>
+      </w:r>
+      <w:r>
+        <w:rPr>
+          <w:lang w:val="en-US"/>
+        </w:rPr>
+        <w:t xml:space="preserve"> = </w:t>
+      </w:r>
+      <w:r>
+        <w:rPr>
+          <w:lang w:val="en-US"/>
+        </w:rPr>
+        <w:t>18</w:t>
+      </w:r>
+      <w:r>
+        <w:rPr>
+          <w:lang w:val="en-US"/>
+        </w:rPr>
+        <w:t>8</w:t>
+      </w:r>
+      <w:r>
+        <w:rPr>
+          <w:lang w:val="en-US"/>
+        </w:rPr>
+        <w:t>3 MB</w:t>
+      </w:r>
+      <w:r>
+        <w:rPr>
+          <w:lang w:val="en-US"/>
+        </w:rPr>
+        <w:t>)</w:t>
+      </w:r>
+    </w:p>
+    <w:p>
+      <w:pPr>
+        <w:rPr>
+          <w:lang w:val="en-US"/>
+        </w:rPr>
+      </w:pPr>
+      <w:r>
+        <w:rPr>
+          <w:lang w:val="en-US"/>
+        </w:rPr>
+        <w:t xml:space="preserve">Install time : </w:t>
+      </w:r>
+      <w:r>
+        <w:rPr>
+          <w:lang w:val="en-US"/>
+        </w:rPr>
+        <w:t>10 min</w:t>
+      </w:r>
+    </w:p>
+    <w:p>
+      <w:pPr>
+        <w:pStyle w:val="Paragraphedeliste"/>
+        <w:numPr>
+          <w:ilvl w:val="0"/>
+          <w:numId w:val="3"/>
+        </w:numPr>
+        <w:rPr>
+          <w:lang w:val="en-US"/>
+        </w:rPr>
+      </w:pPr>
+      <w:proofErr w:type="spellStart"/>
+      <w:r>
+        <w:rPr>
+          <w:lang w:val="en-US"/>
+        </w:rPr>
+        <w:t>Sudo</w:t>
+      </w:r>
+      <w:proofErr w:type="spellEnd"/>
+      <w:r>
+        <w:rPr>
+          <w:lang w:val="en-US"/>
+        </w:rPr>
+        <w:t xml:space="preserve"> password</w:t>
+      </w:r>
+    </w:p>
+    <w:p>
+      <w:pPr>
+        <w:pStyle w:val="Paragraphedeliste"/>
+        <w:numPr>
+          <w:ilvl w:val="0"/>
+          <w:numId w:val="3"/>
+        </w:numPr>
+        <w:rPr>
+          <w:lang w:val="en-US"/>
+        </w:rPr>
+      </w:pPr>
+      <w:r>
+        <w:rPr>
+          <w:lang w:val="en-US"/>
+        </w:rPr>
+        <w:t>RETURN to confirm install plan</w:t>
+      </w:r>
+    </w:p>
+    <w:p>
+      <w:pPr>
+        <w:pStyle w:val="Paragraphedeliste"/>
+        <w:numPr>
+          <w:ilvl w:val="0"/>
+          <w:numId w:val="3"/>
+        </w:numPr>
+        <w:rPr>
+          <w:lang w:val="en-US"/>
+        </w:rPr>
+      </w:pPr>
+      <w:r>
+        <w:rPr>
+          <w:lang w:val="en-US"/>
+        </w:rPr>
+        <w:t>(d</w:t>
+      </w:r>
+      <w:r>
+        <w:rPr>
+          <w:lang w:val="en-US"/>
+        </w:rPr>
+        <w:t>ownloading &amp; installing command line tools for XCode takes time</w:t>
+      </w:r>
+      <w:r>
+        <w:rPr>
+          <w:lang w:val="en-US"/>
+        </w:rPr>
+        <w:t xml:space="preserve"> </w:t>
+      </w:r>
+      <w:r>
+        <w:rPr>
+          <w:lang w:val="en-US"/>
+        </w:rPr>
+        <w:t>:</w:t>
+      </w:r>
+      <w:r>
+        <w:rPr>
+          <w:lang w:val="en-US"/>
+        </w:rPr>
+        <w:t xml:space="preserve"> </w:t>
+      </w:r>
+      <w:r>
+        <w:rPr>
+          <w:lang w:val="en-US"/>
+        </w:rPr>
+        <w:t>5 min)</w:t>
+      </w:r>
+    </w:p>
+    <w:p>
+      <w:pPr>
+        <w:pStyle w:val="Paragraphedeliste"/>
+        <w:numPr>
+          <w:ilvl w:val="0"/>
+          <w:numId w:val="3"/>
+        </w:numPr>
+        <w:rPr>
+          <w:lang w:val="en-US"/>
+        </w:rPr>
+      </w:pPr>
+      <w:r>
+        <w:rPr>
+          <w:lang w:val="en-US"/>
+        </w:rPr>
+        <w:t xml:space="preserve">(downloading </w:t>
+      </w:r>
+      <w:r>
+        <w:rPr>
+          <w:lang w:val="en-US"/>
+        </w:rPr>
+        <w:t xml:space="preserve">&amp; installing </w:t>
+      </w:r>
+      <w:r>
+        <w:rPr>
+          <w:lang w:val="en-US"/>
+        </w:rPr>
+        <w:t xml:space="preserve">homebrew/core takes time : </w:t>
+      </w:r>
+      <w:r>
+        <w:rPr>
+          <w:lang w:val="en-US"/>
+        </w:rPr>
+        <w:t>4</w:t>
+      </w:r>
+      <w:r>
+        <w:rPr>
+          <w:lang w:val="en-US"/>
+        </w:rPr>
+        <w:t>6</w:t>
+      </w:r>
+      <w:r>
+        <w:rPr>
+          <w:lang w:val="en-US"/>
+        </w:rPr>
+        <w:t>0 MB</w:t>
+      </w:r>
+      <w:r>
+        <w:rPr>
+          <w:lang w:val="en-US"/>
+        </w:rPr>
+        <w:t xml:space="preserve"> </w:t>
+      </w:r>
+      <w:r>
+        <w:rPr>
+          <w:lang w:val="en-US"/>
+        </w:rPr>
+        <w:t>–</w:t>
+      </w:r>
+      <w:r>
+        <w:rPr>
+          <w:lang w:val="en-US"/>
+        </w:rPr>
+        <w:t xml:space="preserve"> </w:t>
+      </w:r>
+      <w:r>
+        <w:rPr>
+          <w:lang w:val="en-US"/>
+        </w:rPr>
+        <w:t>5 min</w:t>
+      </w:r>
+      <w:r>
+        <w:rPr>
+          <w:lang w:val="en-US"/>
+        </w:rPr>
+        <w:t>)</w:t>
+      </w:r>
+    </w:p>
+    <w:p>
+      <w:pPr>
+        <w:pStyle w:val="Paragraphedeliste"/>
+        <w:rPr>
+          <w:lang w:val="en-US"/>
+        </w:rPr>
+      </w:pPr>
     </w:p>
     <w:p>
       <w:pPr>
@@ -2680,13 +2949,29 @@
       <w:pPr>
         <w:rPr>
           <w:rFonts w:eastAsia="Times New Roman"/>
-          <w:b/>
-          <w:bCs/>
-          <w:sz w:val="32"/>
-          <w:szCs w:val="32"/>
-          <w:lang w:val="en-US"/>
-        </w:rPr>
-      </w:pPr>
+          <w:sz w:val="24"/>
+          <w:szCs w:val="24"/>
+          <w:lang w:val="en-US"/>
+        </w:rPr>
+      </w:pPr>
+      <w:r>
+        <w:rPr>
+          <w:rFonts w:eastAsia="Times New Roman"/>
+          <w:sz w:val="24"/>
+          <w:szCs w:val="24"/>
+          <w:lang w:val="en-US"/>
+        </w:rPr>
+        <w:t xml:space="preserve">Install time : 5 min – disk space : </w:t>
+      </w:r>
+      <w:r>
+        <w:rPr>
+          <w:rFonts w:eastAsia="Times New Roman"/>
+          <w:sz w:val="24"/>
+          <w:szCs w:val="24"/>
+          <w:lang w:val="en-US"/>
+        </w:rPr>
+        <w:t>1220 MB</w:t>
+      </w:r>
     </w:p>
     <w:p>
       <w:pPr>
@@ -2999,11 +3284,510 @@
           <w:lang w:val="en-US"/>
         </w:rPr>
       </w:pPr>
+      <w:hyperlink r:id="rId28" w:history="1">
+        <w:r>
+          <w:rPr>
+            <w:rStyle w:val="Lienhypertexte"/>
+            <w:lang w:val="en-US"/>
+          </w:rPr>
+          <w:t>Check Hyper-V (Intel VT-x) Virtualization Support On MacOS Computer | Build5Nines</w:t>
+        </w:r>
+      </w:hyperlink>
+    </w:p>
+    <w:p>
+      <w:pPr>
+        <w:shd w:val="clear" w:color="auto" w:fill="EEEEEE"/>
+        <w:tabs>
+          <w:tab w:val="left" w:pos="916"/>
+          <w:tab w:val="left" w:pos="1832"/>
+          <w:tab w:val="left" w:pos="2748"/>
+          <w:tab w:val="left" w:pos="3664"/>
+          <w:tab w:val="left" w:pos="4580"/>
+          <w:tab w:val="left" w:pos="5496"/>
+          <w:tab w:val="left" w:pos="6412"/>
+          <w:tab w:val="left" w:pos="7328"/>
+          <w:tab w:val="left" w:pos="8244"/>
+          <w:tab w:val="left" w:pos="9160"/>
+          <w:tab w:val="left" w:pos="10076"/>
+          <w:tab w:val="left" w:pos="10992"/>
+          <w:tab w:val="left" w:pos="11908"/>
+          <w:tab w:val="left" w:pos="12824"/>
+          <w:tab w:val="left" w:pos="13740"/>
+          <w:tab w:val="left" w:pos="14656"/>
+        </w:tabs>
+        <w:spacing w:before="192" w:after="192" w:line="240" w:lineRule="auto"/>
+        <w:textAlignment w:val="baseline"/>
+        <w:rPr>
+          <w:rFonts w:ascii="Consolas" w:eastAsia="Times New Roman" w:hAnsi="Consolas" w:cs="Courier New"/>
+          <w:color w:val="000000"/>
+          <w:lang w:val="en-US" w:eastAsia="fr-FR"/>
+        </w:rPr>
+      </w:pPr>
+      <w:proofErr w:type="spellStart"/>
+      <w:r>
+        <w:rPr>
+          <w:rFonts w:ascii="Consolas" w:eastAsia="Times New Roman" w:hAnsi="Consolas" w:cs="Courier New"/>
+          <w:color w:val="000000"/>
+          <w:lang w:val="en-US" w:eastAsia="fr-FR"/>
+        </w:rPr>
+        <w:t>sysctl</w:t>
+      </w:r>
+      <w:proofErr w:type="spellEnd"/>
+      <w:r>
+        <w:rPr>
+          <w:rFonts w:ascii="Consolas" w:eastAsia="Times New Roman" w:hAnsi="Consolas" w:cs="Courier New"/>
+          <w:color w:val="000000"/>
+          <w:lang w:val="en-US" w:eastAsia="fr-FR"/>
+        </w:rPr>
+        <w:t xml:space="preserve"> -a | grep </w:t>
+      </w:r>
+      <w:proofErr w:type="spellStart"/>
+      <w:r>
+        <w:rPr>
+          <w:rFonts w:ascii="Consolas" w:eastAsia="Times New Roman" w:hAnsi="Consolas" w:cs="Courier New"/>
+          <w:color w:val="000000"/>
+          <w:lang w:val="en-US" w:eastAsia="fr-FR"/>
+        </w:rPr>
+        <w:t>machdep.cpu.features</w:t>
+      </w:r>
+      <w:proofErr w:type="spellEnd"/>
+    </w:p>
+    <w:p>
+      <w:pPr>
+        <w:rPr>
+          <w:lang w:val="en-US"/>
+        </w:rPr>
+      </w:pPr>
+      <w:r>
+        <w:rPr>
+          <w:rFonts w:ascii="Segoe UI" w:hAnsi="Segoe UI" w:cs="Segoe UI"/>
+          <w:color w:val="666666"/>
+          <w:sz w:val="23"/>
+          <w:szCs w:val="23"/>
+          <w:shd w:val="clear" w:color="auto" w:fill="FFFFFF"/>
+          <w:lang w:val="en-US"/>
+        </w:rPr>
+        <w:t> look for the </w:t>
+      </w:r>
+      <w:r>
+        <w:rPr>
+          <w:rStyle w:val="CodeHTML"/>
+          <w:rFonts w:ascii="Consolas" w:eastAsiaTheme="minorHAnsi" w:hAnsi="Consolas"/>
+          <w:color w:val="000000"/>
+          <w:bdr w:val="none" w:sz="0" w:space="0" w:color="auto" w:frame="1"/>
+          <w:shd w:val="clear" w:color="auto" w:fill="EEEEEE"/>
+          <w:lang w:val="en-US"/>
+        </w:rPr>
+        <w:t>VMX</w:t>
+      </w:r>
+      <w:r>
+        <w:rPr>
+          <w:rFonts w:ascii="Segoe UI" w:hAnsi="Segoe UI" w:cs="Segoe UI"/>
+          <w:color w:val="666666"/>
+          <w:sz w:val="23"/>
+          <w:szCs w:val="23"/>
+          <w:shd w:val="clear" w:color="auto" w:fill="FFFFFF"/>
+          <w:lang w:val="en-US"/>
+        </w:rPr>
+        <w:t> feature in the list.</w:t>
+      </w:r>
+    </w:p>
+    <w:p>
+      <w:pPr>
+        <w:rPr>
+          <w:lang w:val="en-US"/>
+        </w:rPr>
+      </w:pPr>
+    </w:p>
+    <w:p>
+      <w:pPr>
+        <w:rPr>
+          <w:lang w:val="en-US"/>
+        </w:rPr>
+      </w:pPr>
+      <w:r>
+        <w:rPr>
+          <w:lang w:val="en-US"/>
+        </w:rPr>
+        <w:t>Check if hypervisor is supported :</w:t>
+      </w:r>
+    </w:p>
+    <w:p>
+      <w:pPr>
+        <w:shd w:val="clear" w:color="auto" w:fill="FFFFFF"/>
+        <w:rPr>
+          <w:rFonts w:ascii="Helvetica" w:hAnsi="Helvetica"/>
+          <w:color w:val="1D1D1F"/>
+          <w:spacing w:val="-6"/>
+          <w:sz w:val="26"/>
+          <w:szCs w:val="26"/>
+          <w:lang w:val="en-US"/>
+        </w:rPr>
+      </w:pPr>
+      <w:r>
+        <w:rPr>
+          <w:rFonts w:ascii="Helvetica" w:hAnsi="Helvetica"/>
+          <w:color w:val="1D1D1F"/>
+          <w:spacing w:val="-6"/>
+          <w:sz w:val="26"/>
+          <w:szCs w:val="26"/>
+          <w:lang w:val="en-US"/>
+        </w:rPr>
+        <w:t>Supported hardware</w:t>
+      </w:r>
+    </w:p>
+    <w:p>
+      <w:pPr>
+        <w:pStyle w:val="NormalWeb"/>
+        <w:shd w:val="clear" w:color="auto" w:fill="FFFFFF"/>
+        <w:spacing w:before="0" w:beforeAutospacing="0" w:after="0" w:afterAutospacing="0"/>
+        <w:ind w:left="720"/>
+        <w:rPr>
+          <w:rFonts w:ascii="Helvetica" w:hAnsi="Helvetica"/>
+          <w:color w:val="1D1D1F"/>
+          <w:spacing w:val="-6"/>
+          <w:sz w:val="26"/>
+          <w:szCs w:val="26"/>
+          <w:lang w:val="en-US"/>
+        </w:rPr>
+      </w:pPr>
+      <w:r>
+        <w:rPr>
+          <w:rFonts w:ascii="Helvetica" w:hAnsi="Helvetica"/>
+          <w:color w:val="1D1D1F"/>
+          <w:spacing w:val="-6"/>
+          <w:sz w:val="26"/>
+          <w:szCs w:val="26"/>
+          <w:lang w:val="en-US"/>
+        </w:rPr>
+        <w:t>The Hypervisor framework requires hardware support to virtualize hardware resources. On Apple silicon, that includes the Virtualization Extensions. On Intel-based Mac computers, the framework supports machines with an Intel VT-x feature set that includes Extended Page Tables (EPT) and Unrestricted Mode.</w:t>
+      </w:r>
+    </w:p>
+    <w:p>
+      <w:pPr>
+        <w:pStyle w:val="NormalWeb"/>
+        <w:shd w:val="clear" w:color="auto" w:fill="FFFFFF"/>
+        <w:spacing w:before="192" w:beforeAutospacing="0" w:after="0" w:afterAutospacing="0"/>
+        <w:ind w:left="720"/>
+        <w:rPr>
+          <w:rFonts w:ascii="Helvetica" w:hAnsi="Helvetica"/>
+          <w:color w:val="1D1D1F"/>
+          <w:spacing w:val="-6"/>
+          <w:sz w:val="26"/>
+          <w:szCs w:val="26"/>
+          <w:lang w:val="en-US"/>
+        </w:rPr>
+      </w:pPr>
+      <w:r>
+        <w:rPr>
+          <w:rFonts w:ascii="Helvetica" w:hAnsi="Helvetica"/>
+          <w:color w:val="1D1D1F"/>
+          <w:spacing w:val="-6"/>
+          <w:sz w:val="26"/>
+          <w:szCs w:val="26"/>
+          <w:lang w:val="en-US"/>
+        </w:rPr>
+        <w:t>At runtime, determine whether the Hypervisor APIs are available on a particular machine with the </w:t>
+      </w:r>
+      <w:proofErr w:type="spellStart"/>
+      <w:r>
+        <w:rPr>
+          <w:rFonts w:ascii="Helvetica" w:hAnsi="Helvetica"/>
+          <w:color w:val="1D1D1F"/>
+          <w:spacing w:val="-6"/>
+          <w:sz w:val="26"/>
+          <w:szCs w:val="26"/>
+        </w:rPr>
+        <w:fldChar w:fldCharType="begin"/>
+      </w:r>
+      <w:r>
+        <w:rPr>
+          <w:rFonts w:ascii="Helvetica" w:hAnsi="Helvetica"/>
+          <w:color w:val="1D1D1F"/>
+          <w:spacing w:val="-6"/>
+          <w:sz w:val="26"/>
+          <w:szCs w:val="26"/>
+          <w:lang w:val="en-US"/>
+        </w:rPr>
+        <w:instrText xml:space="preserve"> HYPERLINK "https://developer.apple.com/documentation/kernel/sys" \l "3571071" </w:instrText>
+      </w:r>
+      <w:r>
+        <w:rPr>
+          <w:rFonts w:ascii="Helvetica" w:hAnsi="Helvetica"/>
+          <w:color w:val="1D1D1F"/>
+          <w:spacing w:val="-6"/>
+          <w:sz w:val="26"/>
+          <w:szCs w:val="26"/>
+        </w:rPr>
+        <w:fldChar w:fldCharType="separate"/>
+      </w:r>
+      <w:r>
+        <w:rPr>
+          <w:rStyle w:val="Lienhypertexte"/>
+          <w:rFonts w:ascii="Helvetica" w:hAnsi="Helvetica"/>
+          <w:spacing w:val="-6"/>
+          <w:sz w:val="26"/>
+          <w:szCs w:val="26"/>
+          <w:lang w:val="en-US"/>
+        </w:rPr>
+        <w:t>sysctl</w:t>
+      </w:r>
+      <w:proofErr w:type="spellEnd"/>
+      <w:r>
+        <w:rPr>
+          <w:rFonts w:ascii="Helvetica" w:hAnsi="Helvetica"/>
+          <w:color w:val="1D1D1F"/>
+          <w:spacing w:val="-6"/>
+          <w:sz w:val="26"/>
+          <w:szCs w:val="26"/>
+        </w:rPr>
+        <w:fldChar w:fldCharType="end"/>
+      </w:r>
+      <w:r>
+        <w:rPr>
+          <w:rFonts w:ascii="Helvetica" w:hAnsi="Helvetica"/>
+          <w:color w:val="1D1D1F"/>
+          <w:spacing w:val="-6"/>
+          <w:sz w:val="26"/>
+          <w:szCs w:val="26"/>
+          <w:lang w:val="en-US"/>
+        </w:rPr>
+        <w:t> command, passing </w:t>
+      </w:r>
+      <w:proofErr w:type="spellStart"/>
+      <w:r>
+        <w:rPr>
+          <w:rStyle w:val="CodeHTML"/>
+          <w:color w:val="1D1D1F"/>
+          <w:sz w:val="26"/>
+          <w:szCs w:val="26"/>
+          <w:lang w:val="en-US"/>
+        </w:rPr>
+        <w:t>kern.hv_support</w:t>
+      </w:r>
+      <w:proofErr w:type="spellEnd"/>
+      <w:r>
+        <w:rPr>
+          <w:rFonts w:ascii="Helvetica" w:hAnsi="Helvetica"/>
+          <w:color w:val="1D1D1F"/>
+          <w:spacing w:val="-6"/>
+          <w:sz w:val="26"/>
+          <w:szCs w:val="26"/>
+          <w:lang w:val="en-US"/>
+        </w:rPr>
+        <w:t> as an argument.</w:t>
+      </w:r>
+    </w:p>
+    <w:p>
+      <w:pPr>
+        <w:shd w:val="clear" w:color="auto" w:fill="FFFFFF"/>
+        <w:spacing w:before="192"/>
+        <w:ind w:left="480"/>
+        <w:rPr>
+          <w:rFonts w:ascii="Helvetica" w:hAnsi="Helvetica"/>
+          <w:color w:val="1D1D1F"/>
+          <w:spacing w:val="-6"/>
+          <w:sz w:val="26"/>
+          <w:szCs w:val="26"/>
+          <w:lang w:val="en-US"/>
+        </w:rPr>
+      </w:pPr>
+      <w:r>
+        <w:rPr>
+          <w:rFonts w:ascii="Helvetica" w:hAnsi="Helvetica"/>
+          <w:color w:val="1D1D1F"/>
+          <w:spacing w:val="-6"/>
+          <w:sz w:val="26"/>
+          <w:szCs w:val="26"/>
+          <w:lang w:val="en-US"/>
+        </w:rPr>
+        <w:t>Entitlements</w:t>
+      </w:r>
+    </w:p>
+    <w:p>
+      <w:pPr>
+        <w:pStyle w:val="NormalWeb"/>
+        <w:shd w:val="clear" w:color="auto" w:fill="FFFFFF"/>
+        <w:spacing w:before="0" w:beforeAutospacing="0" w:after="0" w:afterAutospacing="0"/>
+        <w:ind w:left="720"/>
+        <w:rPr>
+          <w:rFonts w:ascii="Helvetica" w:hAnsi="Helvetica"/>
+          <w:color w:val="1D1D1F"/>
+          <w:spacing w:val="-6"/>
+          <w:sz w:val="26"/>
+          <w:szCs w:val="26"/>
+          <w:lang w:val="en-US"/>
+        </w:rPr>
+      </w:pPr>
+      <w:r>
+        <w:rPr>
+          <w:rFonts w:ascii="Helvetica" w:hAnsi="Helvetica"/>
+          <w:color w:val="1D1D1F"/>
+          <w:spacing w:val="-6"/>
+          <w:sz w:val="26"/>
+          <w:szCs w:val="26"/>
+          <w:lang w:val="en-US"/>
+        </w:rPr>
+        <w:t>All process must have the </w:t>
+      </w:r>
+      <w:proofErr w:type="spellStart"/>
+      <w:r>
+        <w:rPr>
+          <w:rFonts w:ascii="Helvetica" w:hAnsi="Helvetica"/>
+          <w:color w:val="1D1D1F"/>
+          <w:spacing w:val="-6"/>
+          <w:sz w:val="26"/>
+          <w:szCs w:val="26"/>
+        </w:rPr>
+        <w:fldChar w:fldCharType="begin"/>
+      </w:r>
+      <w:r>
+        <w:rPr>
+          <w:rFonts w:ascii="Helvetica" w:hAnsi="Helvetica"/>
+          <w:color w:val="1D1D1F"/>
+          <w:spacing w:val="-6"/>
+          <w:sz w:val="26"/>
+          <w:szCs w:val="26"/>
+          <w:lang w:val="en-US"/>
+        </w:rPr>
+        <w:instrText xml:space="preserve"> HYPERLINK "https://developer.apple.com/documentation/bundleresources/entitlements/com_apple_security_hypervisor" </w:instrText>
+      </w:r>
+      <w:r>
+        <w:rPr>
+          <w:rFonts w:ascii="Helvetica" w:hAnsi="Helvetica"/>
+          <w:color w:val="1D1D1F"/>
+          <w:spacing w:val="-6"/>
+          <w:sz w:val="26"/>
+          <w:szCs w:val="26"/>
+        </w:rPr>
+        <w:fldChar w:fldCharType="separate"/>
+      </w:r>
+      <w:r>
+        <w:rPr>
+          <w:rStyle w:val="CodeHTML"/>
+          <w:color w:val="0000FF"/>
+          <w:sz w:val="26"/>
+          <w:szCs w:val="26"/>
+          <w:lang w:val="en-US"/>
+        </w:rPr>
+        <w:t>com.apple.security.hyperviso</w:t>
+      </w:r>
+      <w:proofErr w:type="spellEnd"/>
+      <w:r>
+        <w:rPr>
+          <w:rStyle w:val="CodeHTML"/>
+          <w:color w:val="0000FF"/>
+          <w:sz w:val="26"/>
+          <w:szCs w:val="26"/>
+          <w:lang w:val="en-US"/>
+        </w:rPr>
+        <w:t>r</w:t>
+      </w:r>
+      <w:r>
+        <w:rPr>
+          <w:rFonts w:ascii="Helvetica" w:hAnsi="Helvetica"/>
+          <w:color w:val="1D1D1F"/>
+          <w:spacing w:val="-6"/>
+          <w:sz w:val="26"/>
+          <w:szCs w:val="26"/>
+        </w:rPr>
+        <w:fldChar w:fldCharType="end"/>
+      </w:r>
+      <w:r>
+        <w:rPr>
+          <w:rFonts w:ascii="Helvetica" w:hAnsi="Helvetica"/>
+          <w:color w:val="1D1D1F"/>
+          <w:spacing w:val="-6"/>
+          <w:sz w:val="26"/>
+          <w:szCs w:val="26"/>
+          <w:lang w:val="en-US"/>
+        </w:rPr>
+        <w:t> entitlement to use Hypervisor API.</w:t>
+      </w:r>
+    </w:p>
+    <w:p>
+      <w:pPr>
+        <w:rPr>
+          <w:lang w:val="en-US"/>
+        </w:rPr>
+      </w:pPr>
+    </w:p>
+    <w:p>
+      <w:pPr>
+        <w:rPr>
+          <w:lang w:val="en-US"/>
+        </w:rPr>
+      </w:pPr>
+      <w:r>
+        <w:rPr>
+          <w:lang w:val="en-US"/>
+        </w:rPr>
+        <w:t xml:space="preserve">&gt; </w:t>
+      </w:r>
+      <w:proofErr w:type="spellStart"/>
+      <w:r>
+        <w:rPr>
+          <w:lang w:val="en-US"/>
+        </w:rPr>
+        <w:t>sysctl</w:t>
+      </w:r>
+      <w:proofErr w:type="spellEnd"/>
+      <w:r>
+        <w:rPr>
+          <w:lang w:val="en-US"/>
+        </w:rPr>
+        <w:t xml:space="preserve"> </w:t>
+      </w:r>
+      <w:proofErr w:type="spellStart"/>
+      <w:r>
+        <w:rPr>
+          <w:rStyle w:val="CodeHTML"/>
+          <w:rFonts w:eastAsiaTheme="minorHAnsi"/>
+          <w:color w:val="1D1D1F"/>
+          <w:sz w:val="26"/>
+          <w:szCs w:val="26"/>
+          <w:lang w:val="en-US"/>
+        </w:rPr>
+        <w:t>kern.hv_support</w:t>
+      </w:r>
+      <w:proofErr w:type="spellEnd"/>
+      <w:r>
+        <w:rPr>
+          <w:rFonts w:ascii="Helvetica" w:hAnsi="Helvetica"/>
+          <w:color w:val="1D1D1F"/>
+          <w:spacing w:val="-6"/>
+          <w:sz w:val="26"/>
+          <w:szCs w:val="26"/>
+          <w:lang w:val="en-US"/>
+        </w:rPr>
+        <w:t> </w:t>
+      </w:r>
+    </w:p>
+    <w:p>
+      <w:pPr>
+        <w:rPr>
+          <w:lang w:val="en-US"/>
+        </w:rPr>
+      </w:pPr>
+      <w:r>
+        <w:rPr>
+          <w:lang w:val="en-US"/>
+        </w:rPr>
+        <w:t>0</w:t>
+      </w:r>
+    </w:p>
+    <w:p>
+      <w:pPr>
+        <w:rPr>
+          <w:lang w:val="en-US"/>
+        </w:rPr>
+      </w:pPr>
       <w:r>
         <w:rPr>
           <w:noProof/>
           <w:lang w:val="en-US"/>
         </w:rPr>
+        <w:lastRenderedPageBreak/>
         <w:drawing>
           <wp:inline distT="0" distB="0" distL="0" distR="0" wp14:anchorId="745D4ACB" wp14:editId="65758FF6">
             <wp:extent cx="5715000" cy="2571750"/>
@@ -3022,7 +3806,7 @@
                     </pic:cNvPicPr>
                   </pic:nvPicPr>
                   <pic:blipFill>
-                    <a:blip r:embed="rId28" cstate="print">
+                    <a:blip r:embed="rId29" cstate="print">
                       <a:extLst>
                         <a:ext uri="{28A0092B-C50C-407E-A947-70E740481C1C}">
                           <a14:useLocalDpi xmlns:a14="http://schemas.microsoft.com/office/drawing/2010/main" val="0"/>
@@ -3054,6 +3838,831 @@
         </w:drawing>
       </w:r>
     </w:p>
+    <w:p>
+      <w:pPr>
+        <w:rPr>
+          <w:lang w:val="en-US"/>
+        </w:rPr>
+      </w:pPr>
+    </w:p>
+    <w:p>
+      <w:pPr>
+        <w:rPr>
+          <w:lang w:val="en-US"/>
+        </w:rPr>
+      </w:pPr>
+      <w:r>
+        <w:rPr>
+          <w:lang w:val="en-US"/>
+        </w:rPr>
+        <w:t>Checking nested virtualization in Ubuntu KVM host :</w:t>
+      </w:r>
+    </w:p>
+    <w:p>
+      <w:pPr>
+        <w:rPr>
+          <w:lang w:val="en-US"/>
+        </w:rPr>
+      </w:pPr>
+      <w:r>
+        <w:fldChar w:fldCharType="begin"/>
+      </w:r>
+      <w:r>
+        <w:rPr>
+          <w:lang w:val="en-US"/>
+        </w:rPr>
+        <w:instrText xml:space="preserve"> HYPERLINK "https://tips.graphica.com.au/nested-kvm/" </w:instrText>
+      </w:r>
+      <w:r>
+        <w:fldChar w:fldCharType="separate"/>
+      </w:r>
+      <w:r>
+        <w:rPr>
+          <w:rStyle w:val="Lienhypertexte"/>
+          <w:lang w:val="en-US"/>
+        </w:rPr>
+        <w:t>Nested KVM / QEMU / libvirt Virtualization on Ubuntu (graphica.com.au)</w:t>
+      </w:r>
+      <w:r>
+        <w:fldChar w:fldCharType="end"/>
+      </w:r>
+    </w:p>
+    <w:p>
+      <w:pPr>
+        <w:shd w:val="clear" w:color="auto" w:fill="FAFAFA"/>
+        <w:tabs>
+          <w:tab w:val="left" w:pos="916"/>
+          <w:tab w:val="left" w:pos="1832"/>
+          <w:tab w:val="left" w:pos="2748"/>
+          <w:tab w:val="left" w:pos="3664"/>
+          <w:tab w:val="left" w:pos="4580"/>
+          <w:tab w:val="left" w:pos="5496"/>
+          <w:tab w:val="left" w:pos="6412"/>
+          <w:tab w:val="left" w:pos="7328"/>
+          <w:tab w:val="left" w:pos="8244"/>
+          <w:tab w:val="left" w:pos="9160"/>
+          <w:tab w:val="left" w:pos="10076"/>
+          <w:tab w:val="left" w:pos="10992"/>
+          <w:tab w:val="left" w:pos="11908"/>
+          <w:tab w:val="left" w:pos="12824"/>
+          <w:tab w:val="left" w:pos="13740"/>
+          <w:tab w:val="left" w:pos="14656"/>
+        </w:tabs>
+        <w:spacing w:after="0" w:line="240" w:lineRule="auto"/>
+        <w:rPr>
+          <w:rFonts w:ascii="Courier New" w:eastAsia="Times New Roman" w:hAnsi="Courier New" w:cs="Courier New"/>
+          <w:color w:val="333333"/>
+          <w:sz w:val="20"/>
+          <w:szCs w:val="20"/>
+          <w:lang w:val="en-US" w:eastAsia="fr-FR"/>
+        </w:rPr>
+      </w:pPr>
+      <w:hyperlink r:id="rId30" w:history="1">
+        <w:r>
+          <w:rPr>
+            <w:rStyle w:val="Lienhypertexte"/>
+            <w:lang w:val="en-US"/>
+          </w:rPr>
+          <w:t>How to enable nested virtualization in KVM :: Fedora Docs (fedoraproject.org)</w:t>
+        </w:r>
+      </w:hyperlink>
+    </w:p>
+    <w:p>
+      <w:pPr>
+        <w:shd w:val="clear" w:color="auto" w:fill="FAFAFA"/>
+        <w:tabs>
+          <w:tab w:val="left" w:pos="916"/>
+          <w:tab w:val="left" w:pos="1832"/>
+          <w:tab w:val="left" w:pos="2748"/>
+          <w:tab w:val="left" w:pos="3664"/>
+          <w:tab w:val="left" w:pos="4580"/>
+          <w:tab w:val="left" w:pos="5496"/>
+          <w:tab w:val="left" w:pos="6412"/>
+          <w:tab w:val="left" w:pos="7328"/>
+          <w:tab w:val="left" w:pos="8244"/>
+          <w:tab w:val="left" w:pos="9160"/>
+          <w:tab w:val="left" w:pos="10076"/>
+          <w:tab w:val="left" w:pos="10992"/>
+          <w:tab w:val="left" w:pos="11908"/>
+          <w:tab w:val="left" w:pos="12824"/>
+          <w:tab w:val="left" w:pos="13740"/>
+          <w:tab w:val="left" w:pos="14656"/>
+        </w:tabs>
+        <w:spacing w:after="0" w:line="240" w:lineRule="auto"/>
+        <w:rPr>
+          <w:rFonts w:ascii="Courier New" w:eastAsia="Times New Roman" w:hAnsi="Courier New" w:cs="Courier New"/>
+          <w:color w:val="333333"/>
+          <w:sz w:val="20"/>
+          <w:szCs w:val="20"/>
+          <w:lang w:val="en-US" w:eastAsia="fr-FR"/>
+        </w:rPr>
+      </w:pPr>
+    </w:p>
+    <w:p>
+      <w:pPr>
+        <w:shd w:val="clear" w:color="auto" w:fill="FAFAFA"/>
+        <w:tabs>
+          <w:tab w:val="left" w:pos="916"/>
+          <w:tab w:val="left" w:pos="1832"/>
+          <w:tab w:val="left" w:pos="2748"/>
+          <w:tab w:val="left" w:pos="3664"/>
+          <w:tab w:val="left" w:pos="4580"/>
+          <w:tab w:val="left" w:pos="5496"/>
+          <w:tab w:val="left" w:pos="6412"/>
+          <w:tab w:val="left" w:pos="7328"/>
+          <w:tab w:val="left" w:pos="8244"/>
+          <w:tab w:val="left" w:pos="9160"/>
+          <w:tab w:val="left" w:pos="10076"/>
+          <w:tab w:val="left" w:pos="10992"/>
+          <w:tab w:val="left" w:pos="11908"/>
+          <w:tab w:val="left" w:pos="12824"/>
+          <w:tab w:val="left" w:pos="13740"/>
+          <w:tab w:val="left" w:pos="14656"/>
+        </w:tabs>
+        <w:spacing w:after="0" w:line="240" w:lineRule="auto"/>
+        <w:rPr>
+          <w:rFonts w:ascii="Courier New" w:eastAsia="Times New Roman" w:hAnsi="Courier New" w:cs="Courier New"/>
+          <w:color w:val="333333"/>
+          <w:sz w:val="20"/>
+          <w:szCs w:val="20"/>
+          <w:lang w:val="en-US" w:eastAsia="fr-FR"/>
+        </w:rPr>
+      </w:pPr>
+      <w:r>
+        <w:rPr>
+          <w:rFonts w:ascii="Courier New" w:eastAsia="Times New Roman" w:hAnsi="Courier New" w:cs="Courier New"/>
+          <w:color w:val="333333"/>
+          <w:sz w:val="20"/>
+          <w:szCs w:val="20"/>
+          <w:lang w:val="en-US" w:eastAsia="fr-FR"/>
+        </w:rPr>
+        <w:t>cat /sys/module/</w:t>
+      </w:r>
+      <w:proofErr w:type="spellStart"/>
+      <w:r>
+        <w:rPr>
+          <w:rFonts w:ascii="Courier New" w:eastAsia="Times New Roman" w:hAnsi="Courier New" w:cs="Courier New"/>
+          <w:color w:val="333333"/>
+          <w:sz w:val="20"/>
+          <w:szCs w:val="20"/>
+          <w:lang w:val="en-US" w:eastAsia="fr-FR"/>
+        </w:rPr>
+        <w:t>kvm_intel</w:t>
+      </w:r>
+      <w:proofErr w:type="spellEnd"/>
+      <w:r>
+        <w:rPr>
+          <w:rFonts w:ascii="Courier New" w:eastAsia="Times New Roman" w:hAnsi="Courier New" w:cs="Courier New"/>
+          <w:color w:val="333333"/>
+          <w:sz w:val="20"/>
+          <w:szCs w:val="20"/>
+          <w:lang w:val="en-US" w:eastAsia="fr-FR"/>
+        </w:rPr>
+        <w:t>/parameters/nested</w:t>
+      </w:r>
+    </w:p>
+    <w:p>
+      <w:pPr>
+        <w:shd w:val="clear" w:color="auto" w:fill="FAFAFA"/>
+        <w:tabs>
+          <w:tab w:val="left" w:pos="916"/>
+          <w:tab w:val="left" w:pos="1832"/>
+          <w:tab w:val="left" w:pos="2748"/>
+          <w:tab w:val="left" w:pos="3664"/>
+          <w:tab w:val="left" w:pos="4580"/>
+          <w:tab w:val="left" w:pos="5496"/>
+          <w:tab w:val="left" w:pos="6412"/>
+          <w:tab w:val="left" w:pos="7328"/>
+          <w:tab w:val="left" w:pos="8244"/>
+          <w:tab w:val="left" w:pos="9160"/>
+          <w:tab w:val="left" w:pos="10076"/>
+          <w:tab w:val="left" w:pos="10992"/>
+          <w:tab w:val="left" w:pos="11908"/>
+          <w:tab w:val="left" w:pos="12824"/>
+          <w:tab w:val="left" w:pos="13740"/>
+          <w:tab w:val="left" w:pos="14656"/>
+        </w:tabs>
+        <w:spacing w:after="0" w:line="240" w:lineRule="auto"/>
+        <w:rPr>
+          <w:rFonts w:ascii="Courier New" w:eastAsia="Times New Roman" w:hAnsi="Courier New" w:cs="Courier New"/>
+          <w:color w:val="333333"/>
+          <w:sz w:val="20"/>
+          <w:szCs w:val="20"/>
+          <w:lang w:eastAsia="fr-FR"/>
+        </w:rPr>
+      </w:pPr>
+      <w:r>
+        <w:rPr>
+          <w:rFonts w:ascii="Courier New" w:eastAsia="Times New Roman" w:hAnsi="Courier New" w:cs="Courier New"/>
+          <w:color w:val="333333"/>
+          <w:sz w:val="20"/>
+          <w:szCs w:val="20"/>
+          <w:lang w:eastAsia="fr-FR"/>
+        </w:rPr>
+        <w:t>Y</w:t>
+      </w:r>
+    </w:p>
+    <w:p>
+      <w:pPr>
+        <w:rPr>
+          <w:lang w:val="en-US"/>
+        </w:rPr>
+      </w:pPr>
+    </w:p>
+    <w:p>
+      <w:pPr>
+        <w:pStyle w:val="NormalWeb"/>
+        <w:spacing w:before="0" w:beforeAutospacing="0" w:after="0" w:afterAutospacing="0"/>
+        <w:rPr>
+          <w:rFonts w:ascii="Roboto" w:hAnsi="Roboto"/>
+          <w:color w:val="333333"/>
+          <w:sz w:val="27"/>
+          <w:szCs w:val="27"/>
+          <w:lang w:val="en-US"/>
+        </w:rPr>
+      </w:pPr>
+      <w:r>
+        <w:rPr>
+          <w:rFonts w:ascii="Roboto" w:hAnsi="Roboto"/>
+          <w:color w:val="333333"/>
+          <w:sz w:val="27"/>
+          <w:szCs w:val="27"/>
+          <w:lang w:val="en-US"/>
+        </w:rPr>
+        <w:t>To enable nested virtualization for Intel processors:</w:t>
+      </w:r>
+    </w:p>
+    <w:p>
+      <w:pPr>
+        <w:pStyle w:val="NormalWeb"/>
+        <w:numPr>
+          <w:ilvl w:val="0"/>
+          <w:numId w:val="4"/>
+        </w:numPr>
+        <w:spacing w:before="0" w:beforeAutospacing="0" w:after="0" w:afterAutospacing="0"/>
+        <w:rPr>
+          <w:rFonts w:ascii="Roboto" w:hAnsi="Roboto"/>
+          <w:color w:val="333333"/>
+          <w:sz w:val="27"/>
+          <w:szCs w:val="27"/>
+          <w:lang w:val="en-US"/>
+        </w:rPr>
+      </w:pPr>
+      <w:r>
+        <w:rPr>
+          <w:rFonts w:ascii="Roboto" w:hAnsi="Roboto"/>
+          <w:color w:val="333333"/>
+          <w:sz w:val="27"/>
+          <w:szCs w:val="27"/>
+          <w:lang w:val="en-US"/>
+        </w:rPr>
+        <w:t>Shut down all running VMs and unload the </w:t>
+      </w:r>
+      <w:proofErr w:type="spellStart"/>
+      <w:r>
+        <w:rPr>
+          <w:rStyle w:val="CodeHTML"/>
+          <w:color w:val="DD1144"/>
+          <w:shd w:val="clear" w:color="auto" w:fill="FAFAFA"/>
+          <w:lang w:val="en-US"/>
+        </w:rPr>
+        <w:t>kvm_probe</w:t>
+      </w:r>
+      <w:proofErr w:type="spellEnd"/>
+      <w:r>
+        <w:rPr>
+          <w:rFonts w:ascii="Roboto" w:hAnsi="Roboto"/>
+          <w:color w:val="333333"/>
+          <w:sz w:val="27"/>
+          <w:szCs w:val="27"/>
+          <w:lang w:val="en-US"/>
+        </w:rPr>
+        <w:t> module:</w:t>
+      </w:r>
+    </w:p>
+    <w:p>
+      <w:pPr>
+        <w:pStyle w:val="PrformatHTML"/>
+        <w:shd w:val="clear" w:color="auto" w:fill="FAFAFA"/>
+        <w:ind w:left="720"/>
+        <w:rPr>
+          <w:color w:val="333333"/>
+        </w:rPr>
+      </w:pPr>
+      <w:r>
+        <w:rPr>
+          <w:color w:val="333333"/>
+        </w:rPr>
+        <w:t xml:space="preserve">sudo </w:t>
+      </w:r>
+      <w:proofErr w:type="spellStart"/>
+      <w:r>
+        <w:rPr>
+          <w:color w:val="333333"/>
+        </w:rPr>
+        <w:t>modprobe</w:t>
+      </w:r>
+      <w:proofErr w:type="spellEnd"/>
+      <w:r>
+        <w:rPr>
+          <w:color w:val="333333"/>
+        </w:rPr>
+        <w:t xml:space="preserve"> -r </w:t>
+      </w:r>
+      <w:proofErr w:type="spellStart"/>
+      <w:r>
+        <w:rPr>
+          <w:color w:val="333333"/>
+        </w:rPr>
+        <w:t>kvm_intel</w:t>
+      </w:r>
+      <w:proofErr w:type="spellEnd"/>
+    </w:p>
+    <w:p>
+      <w:pPr>
+        <w:pStyle w:val="NormalWeb"/>
+        <w:numPr>
+          <w:ilvl w:val="0"/>
+          <w:numId w:val="4"/>
+        </w:numPr>
+        <w:spacing w:before="0" w:beforeAutospacing="0" w:after="0" w:afterAutospacing="0"/>
+        <w:rPr>
+          <w:rFonts w:ascii="Roboto" w:hAnsi="Roboto"/>
+          <w:color w:val="333333"/>
+          <w:sz w:val="27"/>
+          <w:szCs w:val="27"/>
+        </w:rPr>
+      </w:pPr>
+      <w:proofErr w:type="spellStart"/>
+      <w:r>
+        <w:rPr>
+          <w:rFonts w:ascii="Roboto" w:hAnsi="Roboto"/>
+          <w:color w:val="333333"/>
+          <w:sz w:val="27"/>
+          <w:szCs w:val="27"/>
+        </w:rPr>
+        <w:t>Activate</w:t>
+      </w:r>
+      <w:proofErr w:type="spellEnd"/>
+      <w:r>
+        <w:rPr>
+          <w:rFonts w:ascii="Roboto" w:hAnsi="Roboto"/>
+          <w:color w:val="333333"/>
+          <w:sz w:val="27"/>
+          <w:szCs w:val="27"/>
+        </w:rPr>
+        <w:t xml:space="preserve"> the </w:t>
+      </w:r>
+      <w:proofErr w:type="spellStart"/>
+      <w:r>
+        <w:rPr>
+          <w:rFonts w:ascii="Roboto" w:hAnsi="Roboto"/>
+          <w:color w:val="333333"/>
+          <w:sz w:val="27"/>
+          <w:szCs w:val="27"/>
+        </w:rPr>
+        <w:t>nesting</w:t>
+      </w:r>
+      <w:proofErr w:type="spellEnd"/>
+      <w:r>
+        <w:rPr>
+          <w:rFonts w:ascii="Roboto" w:hAnsi="Roboto"/>
+          <w:color w:val="333333"/>
+          <w:sz w:val="27"/>
+          <w:szCs w:val="27"/>
+        </w:rPr>
+        <w:t xml:space="preserve"> </w:t>
+      </w:r>
+      <w:proofErr w:type="spellStart"/>
+      <w:r>
+        <w:rPr>
+          <w:rFonts w:ascii="Roboto" w:hAnsi="Roboto"/>
+          <w:color w:val="333333"/>
+          <w:sz w:val="27"/>
+          <w:szCs w:val="27"/>
+        </w:rPr>
+        <w:t>feature</w:t>
+      </w:r>
+      <w:proofErr w:type="spellEnd"/>
+      <w:r>
+        <w:rPr>
+          <w:rFonts w:ascii="Roboto" w:hAnsi="Roboto"/>
+          <w:color w:val="333333"/>
+          <w:sz w:val="27"/>
+          <w:szCs w:val="27"/>
+        </w:rPr>
+        <w:t>:</w:t>
+      </w:r>
+    </w:p>
+    <w:p>
+      <w:pPr>
+        <w:pStyle w:val="PrformatHTML"/>
+        <w:shd w:val="clear" w:color="auto" w:fill="FAFAFA"/>
+        <w:ind w:left="720"/>
+        <w:rPr>
+          <w:color w:val="333333"/>
+          <w:lang w:val="en-US"/>
+        </w:rPr>
+      </w:pPr>
+      <w:proofErr w:type="spellStart"/>
+      <w:r>
+        <w:rPr>
+          <w:color w:val="333333"/>
+          <w:lang w:val="en-US"/>
+        </w:rPr>
+        <w:t>sudo</w:t>
+      </w:r>
+      <w:proofErr w:type="spellEnd"/>
+      <w:r>
+        <w:rPr>
+          <w:color w:val="333333"/>
+          <w:lang w:val="en-US"/>
+        </w:rPr>
+        <w:t xml:space="preserve"> </w:t>
+      </w:r>
+      <w:proofErr w:type="spellStart"/>
+      <w:r>
+        <w:rPr>
+          <w:color w:val="333333"/>
+          <w:lang w:val="en-US"/>
+        </w:rPr>
+        <w:t>modprobe</w:t>
+      </w:r>
+      <w:proofErr w:type="spellEnd"/>
+      <w:r>
+        <w:rPr>
+          <w:color w:val="333333"/>
+          <w:lang w:val="en-US"/>
+        </w:rPr>
+        <w:t xml:space="preserve"> </w:t>
+      </w:r>
+      <w:proofErr w:type="spellStart"/>
+      <w:r>
+        <w:rPr>
+          <w:color w:val="333333"/>
+          <w:lang w:val="en-US"/>
+        </w:rPr>
+        <w:t>kvm_intel</w:t>
+      </w:r>
+      <w:proofErr w:type="spellEnd"/>
+      <w:r>
+        <w:rPr>
+          <w:color w:val="333333"/>
+          <w:lang w:val="en-US"/>
+        </w:rPr>
+        <w:t xml:space="preserve"> nested=1</w:t>
+      </w:r>
+    </w:p>
+    <w:p>
+      <w:pPr>
+        <w:pStyle w:val="NormalWeb"/>
+        <w:numPr>
+          <w:ilvl w:val="0"/>
+          <w:numId w:val="4"/>
+        </w:numPr>
+        <w:spacing w:before="0" w:beforeAutospacing="0" w:after="0" w:afterAutospacing="0"/>
+        <w:rPr>
+          <w:rFonts w:ascii="Roboto" w:hAnsi="Roboto"/>
+          <w:color w:val="333333"/>
+          <w:sz w:val="27"/>
+          <w:szCs w:val="27"/>
+          <w:lang w:val="en-US"/>
+        </w:rPr>
+      </w:pPr>
+      <w:r>
+        <w:rPr>
+          <w:rFonts w:ascii="Roboto" w:hAnsi="Roboto"/>
+          <w:color w:val="333333"/>
+          <w:sz w:val="27"/>
+          <w:szCs w:val="27"/>
+          <w:lang w:val="en-US"/>
+        </w:rPr>
+        <w:t>Nested virtualization is enabled until the host is rebooted. To enable it permanently, add the following line to the </w:t>
+      </w:r>
+      <w:r>
+        <w:rPr>
+          <w:rStyle w:val="CodeHTML"/>
+          <w:color w:val="DD1144"/>
+          <w:shd w:val="clear" w:color="auto" w:fill="FAFAFA"/>
+          <w:lang w:val="en-US"/>
+        </w:rPr>
+        <w:t>/</w:t>
+      </w:r>
+      <w:proofErr w:type="spellStart"/>
+      <w:r>
+        <w:rPr>
+          <w:rStyle w:val="CodeHTML"/>
+          <w:color w:val="DD1144"/>
+          <w:shd w:val="clear" w:color="auto" w:fill="FAFAFA"/>
+          <w:lang w:val="en-US"/>
+        </w:rPr>
+        <w:t>etc</w:t>
+      </w:r>
+      <w:proofErr w:type="spellEnd"/>
+      <w:r>
+        <w:rPr>
+          <w:rStyle w:val="CodeHTML"/>
+          <w:color w:val="DD1144"/>
+          <w:shd w:val="clear" w:color="auto" w:fill="FAFAFA"/>
+          <w:lang w:val="en-US"/>
+        </w:rPr>
+        <w:t>/</w:t>
+      </w:r>
+      <w:proofErr w:type="spellStart"/>
+      <w:r>
+        <w:rPr>
+          <w:rStyle w:val="CodeHTML"/>
+          <w:color w:val="DD1144"/>
+          <w:shd w:val="clear" w:color="auto" w:fill="FAFAFA"/>
+          <w:lang w:val="en-US"/>
+        </w:rPr>
+        <w:t>modprobe.d</w:t>
+      </w:r>
+      <w:proofErr w:type="spellEnd"/>
+      <w:r>
+        <w:rPr>
+          <w:rStyle w:val="CodeHTML"/>
+          <w:color w:val="DD1144"/>
+          <w:shd w:val="clear" w:color="auto" w:fill="FAFAFA"/>
+          <w:lang w:val="en-US"/>
+        </w:rPr>
+        <w:t>/</w:t>
+      </w:r>
+      <w:proofErr w:type="spellStart"/>
+      <w:r>
+        <w:rPr>
+          <w:rStyle w:val="CodeHTML"/>
+          <w:color w:val="DD1144"/>
+          <w:shd w:val="clear" w:color="auto" w:fill="FAFAFA"/>
+          <w:lang w:val="en-US"/>
+        </w:rPr>
+        <w:t>kvm.conf</w:t>
+      </w:r>
+      <w:proofErr w:type="spellEnd"/>
+      <w:r>
+        <w:rPr>
+          <w:rFonts w:ascii="Roboto" w:hAnsi="Roboto"/>
+          <w:color w:val="333333"/>
+          <w:sz w:val="27"/>
+          <w:szCs w:val="27"/>
+          <w:lang w:val="en-US"/>
+        </w:rPr>
+        <w:t> file:</w:t>
+      </w:r>
+    </w:p>
+    <w:p>
+      <w:pPr>
+        <w:pStyle w:val="PrformatHTML"/>
+        <w:shd w:val="clear" w:color="auto" w:fill="FAFAFA"/>
+        <w:ind w:left="720"/>
+        <w:rPr>
+          <w:color w:val="333333"/>
+        </w:rPr>
+      </w:pPr>
+      <w:r>
+        <w:rPr>
+          <w:color w:val="333333"/>
+        </w:rPr>
+        <w:t xml:space="preserve">options </w:t>
+      </w:r>
+      <w:proofErr w:type="spellStart"/>
+      <w:r>
+        <w:rPr>
+          <w:color w:val="333333"/>
+        </w:rPr>
+        <w:t>kvm_intel</w:t>
+      </w:r>
+      <w:proofErr w:type="spellEnd"/>
+      <w:r>
+        <w:rPr>
+          <w:color w:val="333333"/>
+        </w:rPr>
+        <w:t xml:space="preserve"> </w:t>
+      </w:r>
+      <w:proofErr w:type="spellStart"/>
+      <w:r>
+        <w:rPr>
+          <w:color w:val="333333"/>
+        </w:rPr>
+        <w:t>nested</w:t>
+      </w:r>
+      <w:proofErr w:type="spellEnd"/>
+      <w:r>
+        <w:rPr>
+          <w:color w:val="333333"/>
+        </w:rPr>
+        <w:t>=1</w:t>
+      </w:r>
+    </w:p>
+    <w:p>
+      <w:pPr>
+        <w:rPr>
+          <w:lang w:val="en-US"/>
+        </w:rPr>
+      </w:pPr>
+    </w:p>
+    <w:p>
+      <w:pPr>
+        <w:pStyle w:val="NormalWeb"/>
+        <w:numPr>
+          <w:ilvl w:val="0"/>
+          <w:numId w:val="5"/>
+        </w:numPr>
+        <w:spacing w:before="0" w:beforeAutospacing="0" w:after="0" w:afterAutospacing="0"/>
+        <w:rPr>
+          <w:rFonts w:ascii="Roboto" w:hAnsi="Roboto"/>
+          <w:color w:val="333333"/>
+          <w:sz w:val="27"/>
+          <w:szCs w:val="27"/>
+        </w:rPr>
+      </w:pPr>
+      <w:r>
+        <w:rPr>
+          <w:rFonts w:ascii="Roboto" w:hAnsi="Roboto"/>
+          <w:color w:val="333333"/>
+          <w:sz w:val="27"/>
+          <w:szCs w:val="27"/>
+        </w:rPr>
+        <w:t xml:space="preserve">Start the </w:t>
+      </w:r>
+      <w:proofErr w:type="spellStart"/>
+      <w:r>
+        <w:rPr>
+          <w:rFonts w:ascii="Roboto" w:hAnsi="Roboto"/>
+          <w:color w:val="333333"/>
+          <w:sz w:val="27"/>
+          <w:szCs w:val="27"/>
+        </w:rPr>
+        <w:t>virtual</w:t>
+      </w:r>
+      <w:proofErr w:type="spellEnd"/>
+      <w:r>
+        <w:rPr>
+          <w:rFonts w:ascii="Roboto" w:hAnsi="Roboto"/>
+          <w:color w:val="333333"/>
+          <w:sz w:val="27"/>
+          <w:szCs w:val="27"/>
+        </w:rPr>
+        <w:t xml:space="preserve"> machine.</w:t>
+      </w:r>
+    </w:p>
+    <w:p>
+      <w:pPr>
+        <w:pStyle w:val="NormalWeb"/>
+        <w:numPr>
+          <w:ilvl w:val="0"/>
+          <w:numId w:val="5"/>
+        </w:numPr>
+        <w:spacing w:before="0" w:beforeAutospacing="0" w:after="0" w:afterAutospacing="0"/>
+        <w:rPr>
+          <w:rFonts w:ascii="Roboto" w:hAnsi="Roboto"/>
+          <w:color w:val="333333"/>
+          <w:sz w:val="27"/>
+          <w:szCs w:val="27"/>
+          <w:lang w:val="en-US"/>
+        </w:rPr>
+      </w:pPr>
+      <w:r>
+        <w:rPr>
+          <w:rFonts w:ascii="Roboto" w:hAnsi="Roboto"/>
+          <w:color w:val="333333"/>
+          <w:sz w:val="27"/>
+          <w:szCs w:val="27"/>
+          <w:lang w:val="en-US"/>
+        </w:rPr>
+        <w:t>On the virtual machine, run:</w:t>
+      </w:r>
+    </w:p>
+    <w:p>
+      <w:pPr>
+        <w:pStyle w:val="PrformatHTML"/>
+        <w:shd w:val="clear" w:color="auto" w:fill="FAFAFA"/>
+        <w:ind w:left="720"/>
+        <w:rPr>
+          <w:color w:val="333333"/>
+        </w:rPr>
+      </w:pPr>
+      <w:r>
+        <w:rPr>
+          <w:color w:val="333333"/>
+        </w:rPr>
+        <w:t xml:space="preserve">sudo </w:t>
+      </w:r>
+      <w:proofErr w:type="spellStart"/>
+      <w:r>
+        <w:rPr>
+          <w:color w:val="333333"/>
+        </w:rPr>
+        <w:t>dnf</w:t>
+      </w:r>
+      <w:proofErr w:type="spellEnd"/>
+      <w:r>
+        <w:rPr>
+          <w:color w:val="333333"/>
+        </w:rPr>
+        <w:t xml:space="preserve"> group </w:t>
+      </w:r>
+      <w:proofErr w:type="spellStart"/>
+      <w:r>
+        <w:rPr>
+          <w:color w:val="333333"/>
+        </w:rPr>
+        <w:t>install</w:t>
+      </w:r>
+      <w:proofErr w:type="spellEnd"/>
+      <w:r>
+        <w:rPr>
+          <w:color w:val="333333"/>
+        </w:rPr>
+        <w:t xml:space="preserve"> </w:t>
+      </w:r>
+      <w:proofErr w:type="spellStart"/>
+      <w:r>
+        <w:rPr>
+          <w:color w:val="333333"/>
+        </w:rPr>
+        <w:t>virtualization</w:t>
+      </w:r>
+      <w:proofErr w:type="spellEnd"/>
+    </w:p>
+    <w:p>
+      <w:pPr>
+        <w:pStyle w:val="NormalWeb"/>
+        <w:numPr>
+          <w:ilvl w:val="0"/>
+          <w:numId w:val="5"/>
+        </w:numPr>
+        <w:spacing w:before="0" w:beforeAutospacing="0" w:after="0" w:afterAutospacing="0"/>
+        <w:rPr>
+          <w:rFonts w:ascii="Roboto" w:hAnsi="Roboto"/>
+          <w:color w:val="333333"/>
+          <w:sz w:val="27"/>
+          <w:szCs w:val="27"/>
+          <w:lang w:val="en-US"/>
+        </w:rPr>
+      </w:pPr>
+      <w:r>
+        <w:rPr>
+          <w:rFonts w:ascii="Roboto" w:hAnsi="Roboto"/>
+          <w:color w:val="333333"/>
+          <w:sz w:val="27"/>
+          <w:szCs w:val="27"/>
+          <w:lang w:val="en-US"/>
+        </w:rPr>
+        <w:t>Verify that the virtual machine has virtualization correctly set up:</w:t>
+      </w:r>
+    </w:p>
+    <w:p>
+      <w:pPr>
+        <w:pStyle w:val="PrformatHTML"/>
+        <w:shd w:val="clear" w:color="auto" w:fill="FAFAFA"/>
+        <w:ind w:left="720"/>
+        <w:rPr>
+          <w:color w:val="333333"/>
+        </w:rPr>
+      </w:pPr>
+      <w:r>
+        <w:rPr>
+          <w:color w:val="333333"/>
+        </w:rPr>
+        <w:t xml:space="preserve">sudo </w:t>
+      </w:r>
+      <w:proofErr w:type="spellStart"/>
+      <w:r>
+        <w:rPr>
+          <w:color w:val="333333"/>
+        </w:rPr>
+        <w:t>virt</w:t>
+      </w:r>
+      <w:proofErr w:type="spellEnd"/>
+      <w:r>
+        <w:rPr>
+          <w:color w:val="333333"/>
+        </w:rPr>
+        <w:t>-host-validate</w:t>
+      </w:r>
+    </w:p>
+    <w:p>
+      <w:pPr>
+        <w:rPr>
+          <w:lang w:val="en-US"/>
+        </w:rPr>
+      </w:pPr>
+    </w:p>
+    <w:p>
+      <w:pPr>
+        <w:rPr>
+          <w:lang w:val="en-US"/>
+        </w:rPr>
+      </w:pPr>
+    </w:p>
+    <w:p>
+      <w:pPr>
+        <w:rPr>
+          <w:lang w:val="en-US"/>
+        </w:rPr>
+      </w:pPr>
+    </w:p>
     <w:sectPr>
       <w:pgSz w:w="11906" w:h="16838"/>
       <w:pgMar w:top="1417" w:right="1417" w:bottom="1417" w:left="1417" w:header="708" w:footer="708" w:gutter="0"/>
@@ -3156,6 +4765,344 @@
     </w:lvl>
   </w:abstractNum>
   <w:abstractNum w:abstractNumId="1" w15:restartNumberingAfterBreak="0">
+    <w:nsid w:val="1A584791"/>
+    <w:multiLevelType w:val="hybridMultilevel"/>
+    <w:tmpl w:val="119E2444"/>
+    <w:lvl w:ilvl="0" w:tplc="3CBE9210">
+      <w:numFmt w:val="bullet"/>
+      <w:lvlText w:val="-"/>
+      <w:lvlJc w:val="left"/>
+      <w:pPr>
+        <w:ind w:left="720" w:hanging="360"/>
+      </w:pPr>
+      <w:rPr>
+        <w:rFonts w:ascii="Calibri" w:eastAsiaTheme="minorHAnsi" w:hAnsi="Calibri" w:cs="Calibri" w:hint="default"/>
+      </w:rPr>
+    </w:lvl>
+    <w:lvl w:ilvl="1" w:tplc="040C0003" w:tentative="1">
+      <w:start w:val="1"/>
+      <w:numFmt w:val="bullet"/>
+      <w:lvlText w:val="o"/>
+      <w:lvlJc w:val="left"/>
+      <w:pPr>
+        <w:ind w:left="1440" w:hanging="360"/>
+      </w:pPr>
+      <w:rPr>
+        <w:rFonts w:ascii="Courier New" w:hAnsi="Courier New" w:cs="Courier New" w:hint="default"/>
+      </w:rPr>
+    </w:lvl>
+    <w:lvl w:ilvl="2" w:tplc="040C0005" w:tentative="1">
+      <w:start w:val="1"/>
+      <w:numFmt w:val="bullet"/>
+      <w:lvlText w:val=""/>
+      <w:lvlJc w:val="left"/>
+      <w:pPr>
+        <w:ind w:left="2160" w:hanging="360"/>
+      </w:pPr>
+      <w:rPr>
+        <w:rFonts w:ascii="Wingdings" w:hAnsi="Wingdings" w:hint="default"/>
+      </w:rPr>
+    </w:lvl>
+    <w:lvl w:ilvl="3" w:tplc="040C0001" w:tentative="1">
+      <w:start w:val="1"/>
+      <w:numFmt w:val="bullet"/>
+      <w:lvlText w:val=""/>
+      <w:lvlJc w:val="left"/>
+      <w:pPr>
+        <w:ind w:left="2880" w:hanging="360"/>
+      </w:pPr>
+      <w:rPr>
+        <w:rFonts w:ascii="Symbol" w:hAnsi="Symbol" w:hint="default"/>
+      </w:rPr>
+    </w:lvl>
+    <w:lvl w:ilvl="4" w:tplc="040C0003" w:tentative="1">
+      <w:start w:val="1"/>
+      <w:numFmt w:val="bullet"/>
+      <w:lvlText w:val="o"/>
+      <w:lvlJc w:val="left"/>
+      <w:pPr>
+        <w:ind w:left="3600" w:hanging="360"/>
+      </w:pPr>
+      <w:rPr>
+        <w:rFonts w:ascii="Courier New" w:hAnsi="Courier New" w:cs="Courier New" w:hint="default"/>
+      </w:rPr>
+    </w:lvl>
+    <w:lvl w:ilvl="5" w:tplc="040C0005" w:tentative="1">
+      <w:start w:val="1"/>
+      <w:numFmt w:val="bullet"/>
+      <w:lvlText w:val=""/>
+      <w:lvlJc w:val="left"/>
+      <w:pPr>
+        <w:ind w:left="4320" w:hanging="360"/>
+      </w:pPr>
+      <w:rPr>
+        <w:rFonts w:ascii="Wingdings" w:hAnsi="Wingdings" w:hint="default"/>
+      </w:rPr>
+    </w:lvl>
+    <w:lvl w:ilvl="6" w:tplc="040C0001" w:tentative="1">
+      <w:start w:val="1"/>
+      <w:numFmt w:val="bullet"/>
+      <w:lvlText w:val=""/>
+      <w:lvlJc w:val="left"/>
+      <w:pPr>
+        <w:ind w:left="5040" w:hanging="360"/>
+      </w:pPr>
+      <w:rPr>
+        <w:rFonts w:ascii="Symbol" w:hAnsi="Symbol" w:hint="default"/>
+      </w:rPr>
+    </w:lvl>
+    <w:lvl w:ilvl="7" w:tplc="040C0003" w:tentative="1">
+      <w:start w:val="1"/>
+      <w:numFmt w:val="bullet"/>
+      <w:lvlText w:val="o"/>
+      <w:lvlJc w:val="left"/>
+      <w:pPr>
+        <w:ind w:left="5760" w:hanging="360"/>
+      </w:pPr>
+      <w:rPr>
+        <w:rFonts w:ascii="Courier New" w:hAnsi="Courier New" w:cs="Courier New" w:hint="default"/>
+      </w:rPr>
+    </w:lvl>
+    <w:lvl w:ilvl="8" w:tplc="040C0005" w:tentative="1">
+      <w:start w:val="1"/>
+      <w:numFmt w:val="bullet"/>
+      <w:lvlText w:val=""/>
+      <w:lvlJc w:val="left"/>
+      <w:pPr>
+        <w:ind w:left="6480" w:hanging="360"/>
+      </w:pPr>
+      <w:rPr>
+        <w:rFonts w:ascii="Wingdings" w:hAnsi="Wingdings" w:hint="default"/>
+      </w:rPr>
+    </w:lvl>
+  </w:abstractNum>
+  <w:abstractNum w:abstractNumId="2" w15:restartNumberingAfterBreak="0">
+    <w:nsid w:val="2D4605E8"/>
+    <w:multiLevelType w:val="multilevel"/>
+    <w:tmpl w:val="821ABF7E"/>
+    <w:lvl w:ilvl="0">
+      <w:start w:val="1"/>
+      <w:numFmt w:val="decimal"/>
+      <w:lvlText w:val="%1."/>
+      <w:lvlJc w:val="left"/>
+      <w:pPr>
+        <w:tabs>
+          <w:tab w:val="num" w:pos="720"/>
+        </w:tabs>
+        <w:ind w:left="720" w:hanging="360"/>
+      </w:pPr>
+    </w:lvl>
+    <w:lvl w:ilvl="1" w:tentative="1">
+      <w:start w:val="1"/>
+      <w:numFmt w:val="decimal"/>
+      <w:lvlText w:val="%2."/>
+      <w:lvlJc w:val="left"/>
+      <w:pPr>
+        <w:tabs>
+          <w:tab w:val="num" w:pos="1440"/>
+        </w:tabs>
+        <w:ind w:left="1440" w:hanging="360"/>
+      </w:pPr>
+    </w:lvl>
+    <w:lvl w:ilvl="2" w:tentative="1">
+      <w:start w:val="1"/>
+      <w:numFmt w:val="decimal"/>
+      <w:lvlText w:val="%3."/>
+      <w:lvlJc w:val="left"/>
+      <w:pPr>
+        <w:tabs>
+          <w:tab w:val="num" w:pos="2160"/>
+        </w:tabs>
+        <w:ind w:left="2160" w:hanging="360"/>
+      </w:pPr>
+    </w:lvl>
+    <w:lvl w:ilvl="3" w:tentative="1">
+      <w:start w:val="1"/>
+      <w:numFmt w:val="decimal"/>
+      <w:lvlText w:val="%4."/>
+      <w:lvlJc w:val="left"/>
+      <w:pPr>
+        <w:tabs>
+          <w:tab w:val="num" w:pos="2880"/>
+        </w:tabs>
+        <w:ind w:left="2880" w:hanging="360"/>
+      </w:pPr>
+    </w:lvl>
+    <w:lvl w:ilvl="4" w:tentative="1">
+      <w:start w:val="1"/>
+      <w:numFmt w:val="decimal"/>
+      <w:lvlText w:val="%5."/>
+      <w:lvlJc w:val="left"/>
+      <w:pPr>
+        <w:tabs>
+          <w:tab w:val="num" w:pos="3600"/>
+        </w:tabs>
+        <w:ind w:left="3600" w:hanging="360"/>
+      </w:pPr>
+    </w:lvl>
+    <w:lvl w:ilvl="5" w:tentative="1">
+      <w:start w:val="1"/>
+      <w:numFmt w:val="decimal"/>
+      <w:lvlText w:val="%6."/>
+      <w:lvlJc w:val="left"/>
+      <w:pPr>
+        <w:tabs>
+          <w:tab w:val="num" w:pos="4320"/>
+        </w:tabs>
+        <w:ind w:left="4320" w:hanging="360"/>
+      </w:pPr>
+    </w:lvl>
+    <w:lvl w:ilvl="6" w:tentative="1">
+      <w:start w:val="1"/>
+      <w:numFmt w:val="decimal"/>
+      <w:lvlText w:val="%7."/>
+      <w:lvlJc w:val="left"/>
+      <w:pPr>
+        <w:tabs>
+          <w:tab w:val="num" w:pos="5040"/>
+        </w:tabs>
+        <w:ind w:left="5040" w:hanging="360"/>
+      </w:pPr>
+    </w:lvl>
+    <w:lvl w:ilvl="7" w:tentative="1">
+      <w:start w:val="1"/>
+      <w:numFmt w:val="decimal"/>
+      <w:lvlText w:val="%8."/>
+      <w:lvlJc w:val="left"/>
+      <w:pPr>
+        <w:tabs>
+          <w:tab w:val="num" w:pos="5760"/>
+        </w:tabs>
+        <w:ind w:left="5760" w:hanging="360"/>
+      </w:pPr>
+    </w:lvl>
+    <w:lvl w:ilvl="8" w:tentative="1">
+      <w:start w:val="1"/>
+      <w:numFmt w:val="decimal"/>
+      <w:lvlText w:val="%9."/>
+      <w:lvlJc w:val="left"/>
+      <w:pPr>
+        <w:tabs>
+          <w:tab w:val="num" w:pos="6480"/>
+        </w:tabs>
+        <w:ind w:left="6480" w:hanging="360"/>
+      </w:pPr>
+    </w:lvl>
+  </w:abstractNum>
+  <w:abstractNum w:abstractNumId="3" w15:restartNumberingAfterBreak="0">
+    <w:nsid w:val="3D634731"/>
+    <w:multiLevelType w:val="multilevel"/>
+    <w:tmpl w:val="B220E578"/>
+    <w:lvl w:ilvl="0">
+      <w:start w:val="1"/>
+      <w:numFmt w:val="decimal"/>
+      <w:lvlText w:val="%1."/>
+      <w:lvlJc w:val="left"/>
+      <w:pPr>
+        <w:tabs>
+          <w:tab w:val="num" w:pos="720"/>
+        </w:tabs>
+        <w:ind w:left="720" w:hanging="360"/>
+      </w:pPr>
+    </w:lvl>
+    <w:lvl w:ilvl="1" w:tentative="1">
+      <w:start w:val="1"/>
+      <w:numFmt w:val="decimal"/>
+      <w:lvlText w:val="%2."/>
+      <w:lvlJc w:val="left"/>
+      <w:pPr>
+        <w:tabs>
+          <w:tab w:val="num" w:pos="1440"/>
+        </w:tabs>
+        <w:ind w:left="1440" w:hanging="360"/>
+      </w:pPr>
+    </w:lvl>
+    <w:lvl w:ilvl="2" w:tentative="1">
+      <w:start w:val="1"/>
+      <w:numFmt w:val="decimal"/>
+      <w:lvlText w:val="%3."/>
+      <w:lvlJc w:val="left"/>
+      <w:pPr>
+        <w:tabs>
+          <w:tab w:val="num" w:pos="2160"/>
+        </w:tabs>
+        <w:ind w:left="2160" w:hanging="360"/>
+      </w:pPr>
+    </w:lvl>
+    <w:lvl w:ilvl="3" w:tentative="1">
+      <w:start w:val="1"/>
+      <w:numFmt w:val="decimal"/>
+      <w:lvlText w:val="%4."/>
+      <w:lvlJc w:val="left"/>
+      <w:pPr>
+        <w:tabs>
+          <w:tab w:val="num" w:pos="2880"/>
+        </w:tabs>
+        <w:ind w:left="2880" w:hanging="360"/>
+      </w:pPr>
+    </w:lvl>
+    <w:lvl w:ilvl="4" w:tentative="1">
+      <w:start w:val="1"/>
+      <w:numFmt w:val="decimal"/>
+      <w:lvlText w:val="%5."/>
+      <w:lvlJc w:val="left"/>
+      <w:pPr>
+        <w:tabs>
+          <w:tab w:val="num" w:pos="3600"/>
+        </w:tabs>
+        <w:ind w:left="3600" w:hanging="360"/>
+      </w:pPr>
+    </w:lvl>
+    <w:lvl w:ilvl="5" w:tentative="1">
+      <w:start w:val="1"/>
+      <w:numFmt w:val="decimal"/>
+      <w:lvlText w:val="%6."/>
+      <w:lvlJc w:val="left"/>
+      <w:pPr>
+        <w:tabs>
+          <w:tab w:val="num" w:pos="4320"/>
+        </w:tabs>
+        <w:ind w:left="4320" w:hanging="360"/>
+      </w:pPr>
+    </w:lvl>
+    <w:lvl w:ilvl="6" w:tentative="1">
+      <w:start w:val="1"/>
+      <w:numFmt w:val="decimal"/>
+      <w:lvlText w:val="%7."/>
+      <w:lvlJc w:val="left"/>
+      <w:pPr>
+        <w:tabs>
+          <w:tab w:val="num" w:pos="5040"/>
+        </w:tabs>
+        <w:ind w:left="5040" w:hanging="360"/>
+      </w:pPr>
+    </w:lvl>
+    <w:lvl w:ilvl="7" w:tentative="1">
+      <w:start w:val="1"/>
+      <w:numFmt w:val="decimal"/>
+      <w:lvlText w:val="%8."/>
+      <w:lvlJc w:val="left"/>
+      <w:pPr>
+        <w:tabs>
+          <w:tab w:val="num" w:pos="5760"/>
+        </w:tabs>
+        <w:ind w:left="5760" w:hanging="360"/>
+      </w:pPr>
+    </w:lvl>
+    <w:lvl w:ilvl="8" w:tentative="1">
+      <w:start w:val="1"/>
+      <w:numFmt w:val="decimal"/>
+      <w:lvlText w:val="%9."/>
+      <w:lvlJc w:val="left"/>
+      <w:pPr>
+        <w:tabs>
+          <w:tab w:val="num" w:pos="6480"/>
+        </w:tabs>
+        <w:ind w:left="6480" w:hanging="360"/>
+      </w:pPr>
+    </w:lvl>
+  </w:abstractNum>
+  <w:abstractNum w:abstractNumId="4" w15:restartNumberingAfterBreak="0">
     <w:nsid w:val="73AF5C73"/>
     <w:multiLevelType w:val="hybridMultilevel"/>
     <w:tmpl w:val="383CE0B6"/>
@@ -3245,10 +5192,19 @@
     </w:lvl>
   </w:abstractNum>
   <w:num w:numId="1">
-    <w:abstractNumId w:val="1"/>
+    <w:abstractNumId w:val="4"/>
   </w:num>
   <w:num w:numId="2">
     <w:abstractNumId w:val="0"/>
+  </w:num>
+  <w:num w:numId="3">
+    <w:abstractNumId w:val="1"/>
+  </w:num>
+  <w:num w:numId="4">
+    <w:abstractNumId w:val="2"/>
+  </w:num>
+  <w:num w:numId="5">
+    <w:abstractNumId w:val="3"/>
   </w:num>
 </w:numbering>
 </file>

</xml_diff>